<commit_message>
updates P1 layers, notes, and models
</commit_message>
<xml_diff>
--- a/Study/W4 - SDLC and Cloud.docx
+++ b/Study/W4 - SDLC and Cloud.docx
@@ -861,6 +861,93 @@
           <w:numId w:val="1"/>
         </w:numPr>
       </w:pPr>
+      <w:r>
+        <w:t>Sonar</w:t>
+      </w:r>
+    </w:p>
+    <w:p>
+      <w:pPr>
+        <w:pStyle w:val="ListParagraph"/>
+        <w:numPr>
+          <w:ilvl w:val="1"/>
+          <w:numId w:val="1"/>
+        </w:numPr>
+      </w:pPr>
+      <w:r>
+        <w:t>Technical debt = estimated time required to fix all the problems</w:t>
+      </w:r>
+    </w:p>
+    <w:p>
+      <w:pPr>
+        <w:pStyle w:val="ListParagraph"/>
+        <w:numPr>
+          <w:ilvl w:val="1"/>
+          <w:numId w:val="1"/>
+        </w:numPr>
+      </w:pPr>
+      <w:r>
+        <w:t>Code smell = characteristic in the cod that indicates a potential problem</w:t>
+      </w:r>
+    </w:p>
+    <w:p>
+      <w:pPr>
+        <w:pStyle w:val="ListParagraph"/>
+        <w:numPr>
+          <w:ilvl w:val="2"/>
+          <w:numId w:val="1"/>
+        </w:numPr>
+      </w:pPr>
+      <w:r>
+        <w:t xml:space="preserve">What </w:t>
+      </w:r>
+      <w:r>
+        <w:t xml:space="preserve">constitutes a </w:t>
+      </w:r>
+      <w:r>
+        <w:t>potential problem is subjective</w:t>
+      </w:r>
+    </w:p>
+    <w:p>
+      <w:pPr>
+        <w:pStyle w:val="ListParagraph"/>
+        <w:numPr>
+          <w:ilvl w:val="2"/>
+          <w:numId w:val="1"/>
+        </w:numPr>
+      </w:pPr>
+      <w:r>
+        <w:t xml:space="preserve">Usually indicates issues with long-term maintainability of the code – it can be improved </w:t>
+      </w:r>
+      <w:r>
+        <w:t>to ensure future developers have a minimal risk of creating an error DUE TO THAT CODE</w:t>
+      </w:r>
+    </w:p>
+    <w:p>
+      <w:pPr>
+        <w:pStyle w:val="ListParagraph"/>
+        <w:numPr>
+          <w:ilvl w:val="1"/>
+          <w:numId w:val="1"/>
+        </w:numPr>
+      </w:pPr>
+      <w:r>
+        <w:t xml:space="preserve">Duplication = locations where identical code is </w:t>
+      </w:r>
+      <w:r>
+        <w:t>located &amp; ought to be their own methods</w:t>
+      </w:r>
+    </w:p>
+    <w:p>
+      <w:pPr>
+        <w:pStyle w:val="ListParagraph"/>
+        <w:numPr>
+          <w:ilvl w:val="1"/>
+          <w:numId w:val="1"/>
+        </w:numPr>
+      </w:pPr>
+      <w:r>
+        <w:t>Quality gates and Fixing the water leaks</w:t>
+      </w:r>
     </w:p>
     <w:sectPr>
       <w:pgSz w:w="12240" w:h="15840"/>

</xml_diff>